<commit_message>
GITBOOK-685: Added minimal build properties required for any adopter
</commit_message>
<xml_diff>
--- a/.gitbook/assets/Release Notes 5.0.1 (2).docx
+++ b/.gitbook/assets/Release Notes 5.0.1 (2).docx
@@ -27,12 +27,12 @@
           <wp:inline distB="114300" distT="114300" distL="114300" distR="114300">
             <wp:extent cx="967483" cy="975545"/>
             <wp:effectExtent b="0" l="0" r="0" t="0"/>
-            <wp:docPr id="2" name="image3.png"/>
+            <wp:docPr id="2" name="image2.png"/>
             <a:graphic>
               <a:graphicData uri="http://schemas.openxmlformats.org/drawingml/2006/picture">
                 <pic:pic>
                   <pic:nvPicPr>
-                    <pic:cNvPr id="0" name="image3.png"/>
+                    <pic:cNvPr id="0" name="image2.png"/>
                     <pic:cNvPicPr preferRelativeResize="0"/>
                   </pic:nvPicPr>
                   <pic:blipFill>
@@ -68,12 +68,12 @@
           <wp:inline distB="114300" distT="114300" distL="114300" distR="114300">
             <wp:extent cx="2153240" cy="952761"/>
             <wp:effectExtent b="0" l="0" r="0" t="0"/>
-            <wp:docPr id="4" name="image2.png"/>
+            <wp:docPr id="4" name="image3.png"/>
             <a:graphic>
               <a:graphicData uri="http://schemas.openxmlformats.org/drawingml/2006/picture">
                 <pic:pic>
                   <pic:nvPicPr>
-                    <pic:cNvPr id="0" name="image2.png"/>
+                    <pic:cNvPr id="0" name="image3.png"/>
                     <pic:cNvPicPr preferRelativeResize="0"/>
                   </pic:nvPicPr>
                   <pic:blipFill>
@@ -1579,40 +1579,6 @@
     </w:p>
     <w:p>
       <w:pPr>
-        <w:rPr/>
-      </w:pPr>
-      <w:r>
-        <w:rPr>
-          <w:b w:val="1"/>
-          <w:i w:val="1"/>
-          <w:rtl w:val="0"/>
-        </w:rPr>
-        <w:t xml:space="preserve">Note</w:t>
-      </w:r>
-      <w:r>
-        <w:rPr>
-          <w:rtl w:val="0"/>
-        </w:rPr>
-        <w:t xml:space="preserve">: This release does not have any new features</w:t>
-      </w:r>
-      <w:r>
-        <w:rPr>
-          <w:rtl w:val="0"/>
-        </w:rPr>
-      </w:r>
-    </w:p>
-    <w:p>
-      <w:pPr>
-        <w:rPr/>
-      </w:pPr>
-      <w:r>
-        <w:rPr>
-          <w:rtl w:val="0"/>
-        </w:rPr>
-      </w:r>
-    </w:p>
-    <w:p>
-      <w:pPr>
         <w:rPr>
           <w:b w:val="1"/>
           <w:sz w:val="28"/>
@@ -1621,24 +1587,6 @@
       </w:pPr>
       <w:r>
         <w:rPr>
-          <w:b w:val="1"/>
-          <w:sz w:val="28"/>
-          <w:szCs w:val="28"/>
-          <w:rtl w:val="0"/>
-        </w:rPr>
-        <w:t xml:space="preserve">Enhancements / Technical tasks</w:t>
-      </w:r>
-    </w:p>
-    <w:p>
-      <w:pPr>
-        <w:rPr>
-          <w:b w:val="1"/>
-          <w:sz w:val="28"/>
-          <w:szCs w:val="28"/>
-        </w:rPr>
-      </w:pPr>
-      <w:r>
-        <w:rPr>
           <w:rtl w:val="0"/>
         </w:rPr>
       </w:r>
@@ -1646,7 +1594,7 @@
     <w:tbl>
       <w:tblPr>
         <w:tblStyle w:val="Table3"/>
-        <w:tblW w:w="9360.000000000002" w:type="dxa"/>
+        <w:tblW w:w="9375.0" w:type="dxa"/>
         <w:jc w:val="left"/>
         <w:tblInd w:w="40.0" w:type="pct"/>
         <w:tblBorders>
@@ -1661,16 +1609,16 @@
         <w:tblLook w:val="0600"/>
       </w:tblPr>
       <w:tblGrid>
-        <w:gridCol w:w="400.3018867924528"/>
-        <w:gridCol w:w="4768.301886792453"/>
-        <w:gridCol w:w="2095.698113207547"/>
-        <w:gridCol w:w="2095.698113207547"/>
+        <w:gridCol w:w="450"/>
+        <w:gridCol w:w="5490"/>
+        <w:gridCol w:w="2025"/>
+        <w:gridCol w:w="1410"/>
         <w:tblGridChange w:id="0">
           <w:tblGrid>
-            <w:gridCol w:w="400.3018867924528"/>
-            <w:gridCol w:w="4768.301886792453"/>
-            <w:gridCol w:w="2095.698113207547"/>
-            <w:gridCol w:w="2095.698113207547"/>
+            <w:gridCol w:w="450"/>
+            <w:gridCol w:w="5490"/>
+            <w:gridCol w:w="2025"/>
+            <w:gridCol w:w="1410"/>
           </w:tblGrid>
         </w:tblGridChange>
       </w:tblGrid>
@@ -1823,8 +1771,10 @@
             </w:pPr>
             <w:r>
               <w:rPr>
-                <w:rtl w:val="0"/>
-              </w:rPr>
+                <w:b w:val="1"/>
+                <w:rtl w:val="0"/>
+              </w:rPr>
+              <w:t xml:space="preserve">Ticket ID</w:t>
             </w:r>
           </w:p>
         </w:tc>
@@ -1905,27 +1855,27 @@
                 <w:color w:val="434343"/>
                 <w:rtl w:val="0"/>
               </w:rPr>
-              <w:t xml:space="preserve">Native sign-in in Sunbird Mobile app</w:t>
-            </w:r>
-          </w:p>
-          <w:p>
-            <w:pPr>
-              <w:widowControl w:val="0"/>
-              <w:rPr>
-                <w:color w:val="434343"/>
-              </w:rPr>
-            </w:pPr>
-            <w:r>
-              <w:rPr>
-                <w:color w:val="434343"/>
-                <w:rtl w:val="0"/>
-              </w:rPr>
-              <w:t xml:space="preserve">Mobile app to have in-app sign-in pages  </w:t>
-            </w:r>
-            <w:r>
-              <w:rPr>
-                <w:rtl w:val="0"/>
-              </w:rPr>
+              <w:t xml:space="preserve">Interactive Video</w:t>
+            </w:r>
+            <w:r>
+              <w:rPr>
+                <w:rtl w:val="0"/>
+              </w:rPr>
+            </w:r>
+          </w:p>
+          <w:p>
+            <w:pPr>
+              <w:widowControl w:val="0"/>
+              <w:rPr>
+                <w:color w:val="434343"/>
+              </w:rPr>
+            </w:pPr>
+            <w:r>
+              <w:rPr>
+                <w:color w:val="434343"/>
+                <w:rtl w:val="0"/>
+              </w:rPr>
+              <w:t xml:space="preserve">A new content type is introduced with questions fitted in between the online videos </w:t>
             </w:r>
           </w:p>
         </w:tc>
@@ -1959,7 +1909,7 @@
                 <w:color w:val="434343"/>
                 <w:rtl w:val="0"/>
               </w:rPr>
-              <w:t xml:space="preserve">Sunbird Mobile App</w:t>
+              <w:t xml:space="preserve">Sunbird Platform</w:t>
             </w:r>
             <w:r>
               <w:rPr>
@@ -1993,6 +1943,427 @@
               </w:rPr>
             </w:pPr>
             <w:hyperlink r:id="rId8">
+              <w:r>
+                <w:rPr>
+                  <w:color w:val="1155cc"/>
+                  <w:rtl w:val="0"/>
+                </w:rPr>
+                <w:t xml:space="preserve">SB-30516</w:t>
+              </w:r>
+            </w:hyperlink>
+            <w:r>
+              <w:rPr>
+                <w:rtl w:val="0"/>
+              </w:rPr>
+            </w:r>
+          </w:p>
+        </w:tc>
+      </w:tr>
+    </w:tbl>
+    <w:p>
+      <w:pPr>
+        <w:rPr/>
+      </w:pPr>
+      <w:r>
+        <w:rPr>
+          <w:rtl w:val="0"/>
+        </w:rPr>
+      </w:r>
+    </w:p>
+    <w:p>
+      <w:pPr>
+        <w:rPr/>
+      </w:pPr>
+      <w:r>
+        <w:rPr>
+          <w:rtl w:val="0"/>
+        </w:rPr>
+      </w:r>
+    </w:p>
+    <w:p>
+      <w:pPr>
+        <w:rPr>
+          <w:b w:val="1"/>
+          <w:sz w:val="28"/>
+          <w:szCs w:val="28"/>
+        </w:rPr>
+      </w:pPr>
+      <w:r>
+        <w:rPr>
+          <w:b w:val="1"/>
+          <w:sz w:val="28"/>
+          <w:szCs w:val="28"/>
+          <w:rtl w:val="0"/>
+        </w:rPr>
+        <w:t xml:space="preserve">Enhancements / Technical tasks</w:t>
+      </w:r>
+    </w:p>
+    <w:p>
+      <w:pPr>
+        <w:rPr>
+          <w:b w:val="1"/>
+          <w:sz w:val="28"/>
+          <w:szCs w:val="28"/>
+        </w:rPr>
+      </w:pPr>
+      <w:r>
+        <w:rPr>
+          <w:rtl w:val="0"/>
+        </w:rPr>
+      </w:r>
+    </w:p>
+    <w:tbl>
+      <w:tblPr>
+        <w:tblStyle w:val="Table4"/>
+        <w:tblW w:w="9375.0" w:type="dxa"/>
+        <w:jc w:val="left"/>
+        <w:tblInd w:w="40.0" w:type="pct"/>
+        <w:tblBorders>
+          <w:top w:color="000000" w:space="0" w:sz="0" w:val="nil"/>
+          <w:left w:color="000000" w:space="0" w:sz="0" w:val="nil"/>
+          <w:bottom w:color="000000" w:space="0" w:sz="0" w:val="nil"/>
+          <w:right w:color="000000" w:space="0" w:sz="0" w:val="nil"/>
+          <w:insideH w:color="000000" w:space="0" w:sz="0" w:val="nil"/>
+          <w:insideV w:color="000000" w:space="0" w:sz="0" w:val="nil"/>
+        </w:tblBorders>
+        <w:tblLayout w:type="fixed"/>
+        <w:tblLook w:val="0600"/>
+      </w:tblPr>
+      <w:tblGrid>
+        <w:gridCol w:w="450"/>
+        <w:gridCol w:w="5490"/>
+        <w:gridCol w:w="2025"/>
+        <w:gridCol w:w="1410"/>
+        <w:tblGridChange w:id="0">
+          <w:tblGrid>
+            <w:gridCol w:w="450"/>
+            <w:gridCol w:w="5490"/>
+            <w:gridCol w:w="2025"/>
+            <w:gridCol w:w="1410"/>
+          </w:tblGrid>
+        </w:tblGridChange>
+      </w:tblGrid>
+      <w:tr>
+        <w:trPr>
+          <w:cantSplit w:val="0"/>
+          <w:trHeight w:val="585" w:hRule="atLeast"/>
+          <w:tblHeader w:val="0"/>
+        </w:trPr>
+        <w:tc>
+          <w:tcPr>
+            <w:tcBorders>
+              <w:top w:color="000000" w:space="0" w:sz="6" w:val="single"/>
+              <w:left w:color="000000" w:space="0" w:sz="6" w:val="single"/>
+              <w:bottom w:color="000000" w:space="0" w:sz="6" w:val="single"/>
+              <w:right w:color="000000" w:space="0" w:sz="6" w:val="single"/>
+            </w:tcBorders>
+            <w:shd w:fill="c9daf8" w:val="clear"/>
+            <w:tcMar>
+              <w:top w:w="40.0" w:type="dxa"/>
+              <w:left w:w="40.0" w:type="dxa"/>
+              <w:bottom w:w="40.0" w:type="dxa"/>
+              <w:right w:w="40.0" w:type="dxa"/>
+            </w:tcMar>
+            <w:vAlign w:val="bottom"/>
+          </w:tcPr>
+          <w:p>
+            <w:pPr>
+              <w:widowControl w:val="0"/>
+              <w:rPr>
+                <w:sz w:val="20"/>
+                <w:szCs w:val="20"/>
+              </w:rPr>
+            </w:pPr>
+            <w:r>
+              <w:rPr>
+                <w:b w:val="1"/>
+                <w:rtl w:val="0"/>
+              </w:rPr>
+              <w:t xml:space="preserve">No.</w:t>
+            </w:r>
+            <w:r>
+              <w:rPr>
+                <w:rtl w:val="0"/>
+              </w:rPr>
+            </w:r>
+          </w:p>
+        </w:tc>
+        <w:tc>
+          <w:tcPr>
+            <w:tcBorders>
+              <w:top w:color="000000" w:space="0" w:sz="6" w:val="single"/>
+              <w:left w:color="cccccc" w:space="0" w:sz="6" w:val="single"/>
+              <w:bottom w:color="000000" w:space="0" w:sz="6" w:val="single"/>
+              <w:right w:color="000000" w:space="0" w:sz="6" w:val="single"/>
+            </w:tcBorders>
+            <w:shd w:fill="c9daf8" w:val="clear"/>
+            <w:tcMar>
+              <w:top w:w="40.0" w:type="dxa"/>
+              <w:left w:w="40.0" w:type="dxa"/>
+              <w:bottom w:w="40.0" w:type="dxa"/>
+              <w:right w:w="40.0" w:type="dxa"/>
+            </w:tcMar>
+            <w:vAlign w:val="bottom"/>
+          </w:tcPr>
+          <w:p>
+            <w:pPr>
+              <w:widowControl w:val="0"/>
+              <w:rPr>
+                <w:sz w:val="20"/>
+                <w:szCs w:val="20"/>
+              </w:rPr>
+            </w:pPr>
+            <w:r>
+              <w:rPr>
+                <w:b w:val="1"/>
+                <w:rtl w:val="0"/>
+              </w:rPr>
+              <w:t xml:space="preserve">Description</w:t>
+            </w:r>
+            <w:r>
+              <w:rPr>
+                <w:rtl w:val="0"/>
+              </w:rPr>
+            </w:r>
+          </w:p>
+        </w:tc>
+        <w:tc>
+          <w:tcPr>
+            <w:tcBorders>
+              <w:top w:color="000000" w:space="0" w:sz="6" w:val="single"/>
+              <w:left w:color="cccccc" w:space="0" w:sz="6" w:val="single"/>
+              <w:bottom w:color="000000" w:space="0" w:sz="6" w:val="single"/>
+              <w:right w:color="000000" w:space="0" w:sz="6" w:val="single"/>
+            </w:tcBorders>
+            <w:shd w:fill="c9daf8" w:val="clear"/>
+            <w:tcMar>
+              <w:top w:w="40.0" w:type="dxa"/>
+              <w:left w:w="40.0" w:type="dxa"/>
+              <w:bottom w:w="40.0" w:type="dxa"/>
+              <w:right w:w="40.0" w:type="dxa"/>
+            </w:tcMar>
+            <w:vAlign w:val="bottom"/>
+          </w:tcPr>
+          <w:p>
+            <w:pPr>
+              <w:widowControl w:val="0"/>
+              <w:rPr>
+                <w:sz w:val="20"/>
+                <w:szCs w:val="20"/>
+              </w:rPr>
+            </w:pPr>
+            <w:r>
+              <w:rPr>
+                <w:b w:val="1"/>
+                <w:rtl w:val="0"/>
+              </w:rPr>
+              <w:t xml:space="preserve">Project</w:t>
+            </w:r>
+            <w:r>
+              <w:rPr>
+                <w:rtl w:val="0"/>
+              </w:rPr>
+            </w:r>
+          </w:p>
+        </w:tc>
+        <w:tc>
+          <w:tcPr>
+            <w:tcBorders>
+              <w:top w:color="000000" w:space="0" w:sz="6" w:val="single"/>
+              <w:left w:color="cccccc" w:space="0" w:sz="6" w:val="single"/>
+              <w:bottom w:color="000000" w:space="0" w:sz="6" w:val="single"/>
+              <w:right w:color="000000" w:space="0" w:sz="6" w:val="single"/>
+            </w:tcBorders>
+            <w:shd w:fill="c9daf8" w:val="clear"/>
+            <w:tcMar>
+              <w:top w:w="40.0" w:type="dxa"/>
+              <w:left w:w="40.0" w:type="dxa"/>
+              <w:bottom w:w="40.0" w:type="dxa"/>
+              <w:right w:w="40.0" w:type="dxa"/>
+            </w:tcMar>
+            <w:vAlign w:val="bottom"/>
+          </w:tcPr>
+          <w:p>
+            <w:pPr>
+              <w:widowControl w:val="0"/>
+              <w:rPr>
+                <w:b w:val="1"/>
+              </w:rPr>
+            </w:pPr>
+            <w:r>
+              <w:rPr>
+                <w:b w:val="1"/>
+                <w:rtl w:val="0"/>
+              </w:rPr>
+              <w:t xml:space="preserve">Ticket ID</w:t>
+            </w:r>
+          </w:p>
+        </w:tc>
+      </w:tr>
+      <w:tr>
+        <w:trPr>
+          <w:cantSplit w:val="0"/>
+          <w:trHeight w:val="330" w:hRule="atLeast"/>
+          <w:tblHeader w:val="0"/>
+        </w:trPr>
+        <w:tc>
+          <w:tcPr>
+            <w:tcBorders>
+              <w:top w:color="cccccc" w:space="0" w:sz="6" w:val="single"/>
+              <w:left w:color="000000" w:space="0" w:sz="6" w:val="single"/>
+              <w:bottom w:color="000000" w:space="0" w:sz="6" w:val="single"/>
+              <w:right w:color="000000" w:space="0" w:sz="6" w:val="single"/>
+            </w:tcBorders>
+            <w:shd w:fill="ffffff" w:val="clear"/>
+            <w:tcMar>
+              <w:top w:w="40.0" w:type="dxa"/>
+              <w:left w:w="40.0" w:type="dxa"/>
+              <w:bottom w:w="40.0" w:type="dxa"/>
+              <w:right w:w="40.0" w:type="dxa"/>
+            </w:tcMar>
+            <w:vAlign w:val="bottom"/>
+          </w:tcPr>
+          <w:p>
+            <w:pPr>
+              <w:widowControl w:val="0"/>
+              <w:rPr>
+                <w:sz w:val="20"/>
+                <w:szCs w:val="20"/>
+              </w:rPr>
+            </w:pPr>
+            <w:r>
+              <w:rPr>
+                <w:color w:val="434343"/>
+                <w:rtl w:val="0"/>
+              </w:rPr>
+              <w:t xml:space="preserve">1</w:t>
+            </w:r>
+            <w:r>
+              <w:rPr>
+                <w:rtl w:val="0"/>
+              </w:rPr>
+            </w:r>
+          </w:p>
+        </w:tc>
+        <w:tc>
+          <w:tcPr>
+            <w:tcBorders>
+              <w:top w:color="cccccc" w:space="0" w:sz="6" w:val="single"/>
+              <w:left w:color="cccccc" w:space="0" w:sz="6" w:val="single"/>
+              <w:bottom w:color="000000" w:space="0" w:sz="6" w:val="single"/>
+              <w:right w:color="000000" w:space="0" w:sz="6" w:val="single"/>
+            </w:tcBorders>
+            <w:shd w:fill="ffffff" w:val="clear"/>
+            <w:tcMar>
+              <w:top w:w="40.0" w:type="dxa"/>
+              <w:left w:w="40.0" w:type="dxa"/>
+              <w:bottom w:w="40.0" w:type="dxa"/>
+              <w:right w:w="40.0" w:type="dxa"/>
+            </w:tcMar>
+            <w:vAlign w:val="bottom"/>
+          </w:tcPr>
+          <w:p>
+            <w:pPr>
+              <w:widowControl w:val="0"/>
+              <w:rPr>
+                <w:b w:val="1"/>
+                <w:color w:val="434343"/>
+              </w:rPr>
+            </w:pPr>
+            <w:r>
+              <w:rPr>
+                <w:b w:val="1"/>
+                <w:color w:val="434343"/>
+                <w:rtl w:val="0"/>
+              </w:rPr>
+              <w:t xml:space="preserve">Native sign-in in Sunbird Mobile app</w:t>
+            </w:r>
+          </w:p>
+          <w:p>
+            <w:pPr>
+              <w:widowControl w:val="0"/>
+              <w:rPr>
+                <w:color w:val="434343"/>
+              </w:rPr>
+            </w:pPr>
+            <w:r>
+              <w:rPr>
+                <w:color w:val="434343"/>
+                <w:rtl w:val="0"/>
+              </w:rPr>
+              <w:t xml:space="preserve">Mobile app to have in-app sign-in pages  </w:t>
+            </w:r>
+            <w:r>
+              <w:rPr>
+                <w:rtl w:val="0"/>
+              </w:rPr>
+            </w:r>
+          </w:p>
+        </w:tc>
+        <w:tc>
+          <w:tcPr>
+            <w:tcBorders>
+              <w:top w:color="cccccc" w:space="0" w:sz="6" w:val="single"/>
+              <w:left w:color="cccccc" w:space="0" w:sz="6" w:val="single"/>
+              <w:bottom w:color="000000" w:space="0" w:sz="6" w:val="single"/>
+              <w:right w:color="000000" w:space="0" w:sz="6" w:val="single"/>
+            </w:tcBorders>
+            <w:shd w:fill="ffffff" w:val="clear"/>
+            <w:tcMar>
+              <w:top w:w="40.0" w:type="dxa"/>
+              <w:left w:w="40.0" w:type="dxa"/>
+              <w:bottom w:w="40.0" w:type="dxa"/>
+              <w:right w:w="40.0" w:type="dxa"/>
+            </w:tcMar>
+            <w:vAlign w:val="bottom"/>
+          </w:tcPr>
+          <w:p>
+            <w:pPr>
+              <w:widowControl w:val="0"/>
+              <w:rPr>
+                <w:sz w:val="20"/>
+                <w:szCs w:val="20"/>
+              </w:rPr>
+            </w:pPr>
+            <w:r>
+              <w:rPr>
+                <w:color w:val="434343"/>
+                <w:rtl w:val="0"/>
+              </w:rPr>
+              <w:t xml:space="preserve">Sunbird Mobile App</w:t>
+            </w:r>
+            <w:r>
+              <w:rPr>
+                <w:rtl w:val="0"/>
+              </w:rPr>
+            </w:r>
+          </w:p>
+        </w:tc>
+        <w:tc>
+          <w:tcPr>
+            <w:tcBorders>
+              <w:top w:color="cccccc" w:space="0" w:sz="6" w:val="single"/>
+              <w:left w:color="cccccc" w:space="0" w:sz="6" w:val="single"/>
+              <w:bottom w:color="000000" w:space="0" w:sz="6" w:val="single"/>
+              <w:right w:color="000000" w:space="0" w:sz="6" w:val="single"/>
+            </w:tcBorders>
+            <w:shd w:fill="ffffff" w:val="clear"/>
+            <w:tcMar>
+              <w:top w:w="40.0" w:type="dxa"/>
+              <w:left w:w="40.0" w:type="dxa"/>
+              <w:bottom w:w="40.0" w:type="dxa"/>
+              <w:right w:w="40.0" w:type="dxa"/>
+            </w:tcMar>
+            <w:vAlign w:val="bottom"/>
+          </w:tcPr>
+          <w:p>
+            <w:pPr>
+              <w:widowControl w:val="0"/>
+              <w:rPr>
+                <w:color w:val="434343"/>
+              </w:rPr>
+            </w:pPr>
+            <w:hyperlink r:id="rId9">
               <w:r>
                 <w:rPr>
                   <w:color w:val="1155cc"/>
@@ -2193,7 +2564,7 @@
                 <w:color w:val="434343"/>
               </w:rPr>
             </w:pPr>
-            <w:hyperlink r:id="rId9">
+            <w:hyperlink r:id="rId10">
               <w:r>
                 <w:rPr>
                   <w:color w:val="1155cc"/>
@@ -2303,162 +2674,92 @@
       </w:pPr>
       <w:r>
         <w:rPr>
+          <w:rtl w:val="0"/>
+        </w:rPr>
+      </w:r>
+    </w:p>
+    <w:p>
+      <w:pPr>
+        <w:spacing w:after="240" w:before="240" w:lineRule="auto"/>
+        <w:rPr/>
+      </w:pPr>
+      <w:r>
+        <w:rPr>
+          <w:rtl w:val="0"/>
+        </w:rPr>
+      </w:r>
+    </w:p>
+    <w:p>
+      <w:pPr>
+        <w:spacing w:after="240" w:before="240" w:lineRule="auto"/>
+        <w:rPr/>
+      </w:pPr>
+      <w:r>
+        <w:rPr>
+          <w:rtl w:val="0"/>
+        </w:rPr>
+      </w:r>
+    </w:p>
+    <w:p>
+      <w:pPr>
+        <w:spacing w:after="240" w:before="240" w:lineRule="auto"/>
+        <w:rPr/>
+      </w:pPr>
+      <w:r>
+        <w:rPr>
+          <w:rtl w:val="0"/>
+        </w:rPr>
+      </w:r>
+    </w:p>
+    <w:p>
+      <w:pPr>
+        <w:spacing w:after="240" w:before="240" w:lineRule="auto"/>
+        <w:rPr>
           <w:b w:val="1"/>
           <w:sz w:val="28"/>
           <w:szCs w:val="28"/>
-          <w:rtl w:val="0"/>
-        </w:rPr>
-        <w:t xml:space="preserve">Updates from other building blocks</w:t>
-      </w:r>
-      <w:r>
-        <w:rPr>
-          <w:rtl w:val="0"/>
-        </w:rPr>
-      </w:r>
-    </w:p>
-    <w:p>
-      <w:pPr>
-        <w:spacing w:after="240" w:before="240" w:lineRule="auto"/>
-        <w:rPr/>
-      </w:pPr>
-      <w:r>
-        <w:rPr>
-          <w:rtl w:val="0"/>
-        </w:rPr>
-        <w:t xml:space="preserve">Sunbird Inquiry -</w:t>
-      </w:r>
-      <w:hyperlink r:id="rId10">
-        <w:r>
-          <w:rPr>
-            <w:rtl w:val="0"/>
-          </w:rPr>
-          <w:t xml:space="preserve"> </w:t>
-        </w:r>
-      </w:hyperlink>
-      <w:hyperlink r:id="rId11">
-        <w:r>
-          <w:rPr>
-            <w:color w:val="1155cc"/>
-            <w:u w:val="single"/>
-            <w:rtl w:val="0"/>
-          </w:rPr>
-          <w:t xml:space="preserve">https://inquiry.sunbird.org/use/release-notes/inquiry-release-v5.1.0</w:t>
-        </w:r>
-      </w:hyperlink>
-      <w:r>
-        <w:rPr>
-          <w:rtl w:val="0"/>
-        </w:rPr>
-      </w:r>
-    </w:p>
-    <w:p>
-      <w:pPr>
-        <w:spacing w:after="240" w:before="240" w:lineRule="auto"/>
-        <w:rPr/>
-      </w:pPr>
-      <w:r>
-        <w:rPr>
-          <w:rtl w:val="0"/>
-        </w:rPr>
-      </w:r>
-    </w:p>
-    <w:p>
-      <w:pPr>
-        <w:spacing w:after="240" w:before="240" w:lineRule="auto"/>
-        <w:rPr/>
-      </w:pPr>
-      <w:r>
-        <w:rPr>
-          <w:rtl w:val="0"/>
-        </w:rPr>
-      </w:r>
-    </w:p>
-    <w:p>
-      <w:pPr>
-        <w:spacing w:after="240" w:before="240" w:lineRule="auto"/>
-        <w:rPr/>
-      </w:pPr>
-      <w:r>
-        <w:rPr>
-          <w:rtl w:val="0"/>
-        </w:rPr>
-      </w:r>
-    </w:p>
-    <w:p>
-      <w:pPr>
-        <w:spacing w:after="240" w:before="240" w:lineRule="auto"/>
-        <w:rPr/>
-      </w:pPr>
-      <w:r>
-        <w:rPr>
-          <w:rtl w:val="0"/>
-        </w:rPr>
-      </w:r>
-    </w:p>
-    <w:p>
-      <w:pPr>
-        <w:spacing w:after="240" w:before="240" w:lineRule="auto"/>
+        </w:rPr>
+      </w:pPr>
+      <w:r>
         <w:rPr>
           <w:b w:val="1"/>
           <w:sz w:val="28"/>
           <w:szCs w:val="28"/>
-        </w:rPr>
-      </w:pPr>
-      <w:r>
-        <w:rPr>
-          <w:rtl w:val="0"/>
-        </w:rPr>
+          <w:rtl w:val="0"/>
+        </w:rPr>
+        <w:t xml:space="preserve">Known Issues and Suggested Solution </w:t>
       </w:r>
     </w:p>
     <w:p>
       <w:pPr>
         <w:spacing w:after="240" w:before="240" w:lineRule="auto"/>
+        <w:rPr/>
+      </w:pPr>
+      <w:r>
+        <w:rPr>
+          <w:b w:val="1"/>
+          <w:i w:val="1"/>
+          <w:rtl w:val="0"/>
+        </w:rPr>
+        <w:t xml:space="preserve">Note</w:t>
+      </w:r>
+      <w:r>
+        <w:rPr>
+          <w:rtl w:val="0"/>
+        </w:rPr>
+        <w:t xml:space="preserve">: This release does not have any known issues with suggested workaround solutions </w:t>
+      </w:r>
+    </w:p>
+    <w:p>
+      <w:pPr>
+        <w:spacing w:after="240" w:before="240" w:lineRule="auto"/>
+        <w:rPr/>
+      </w:pPr>
+      <w:r>
         <w:rPr>
           <w:b w:val="1"/>
           <w:sz w:val="28"/>
           <w:szCs w:val="28"/>
-        </w:rPr>
-      </w:pPr>
-      <w:r>
-        <w:rPr>
-          <w:b w:val="1"/>
-          <w:sz w:val="28"/>
-          <w:szCs w:val="28"/>
-          <w:rtl w:val="0"/>
-        </w:rPr>
-        <w:t xml:space="preserve">Known Issues and Suggested Solution </w:t>
-      </w:r>
-    </w:p>
-    <w:p>
-      <w:pPr>
-        <w:spacing w:after="240" w:before="240" w:lineRule="auto"/>
-        <w:rPr/>
-      </w:pPr>
-      <w:r>
-        <w:rPr>
-          <w:b w:val="1"/>
-          <w:i w:val="1"/>
-          <w:rtl w:val="0"/>
-        </w:rPr>
-        <w:t xml:space="preserve">Note</w:t>
-      </w:r>
-      <w:r>
-        <w:rPr>
-          <w:rtl w:val="0"/>
-        </w:rPr>
-        <w:t xml:space="preserve">: This release does not have any known issues with suggested workaround solutions </w:t>
-      </w:r>
-    </w:p>
-    <w:p>
-      <w:pPr>
-        <w:spacing w:after="240" w:before="240" w:lineRule="auto"/>
-        <w:rPr/>
-      </w:pPr>
-      <w:r>
-        <w:rPr>
-          <w:b w:val="1"/>
-          <w:sz w:val="28"/>
-          <w:szCs w:val="28"/>
           <w:rtl w:val="0"/>
         </w:rPr>
         <w:t xml:space="preserve">Issue Tracker</w:t>
@@ -2471,7 +2772,7 @@
     </w:p>
     <w:tbl>
       <w:tblPr>
-        <w:tblStyle w:val="Table4"/>
+        <w:tblStyle w:val="Table5"/>
         <w:tblW w:w="9585.0" w:type="dxa"/>
         <w:jc w:val="left"/>
         <w:tblInd w:w="-5.0" w:type="dxa"/>
@@ -2764,7 +3065,7 @@
                 <w:szCs w:val="20"/>
               </w:rPr>
             </w:pPr>
-            <w:hyperlink r:id="rId12">
+            <w:hyperlink r:id="rId11">
               <w:r>
                 <w:rPr>
                   <w:color w:val="1155cc"/>
@@ -2950,7 +3251,7 @@
                 <w:szCs w:val="20"/>
               </w:rPr>
             </w:pPr>
-            <w:hyperlink r:id="rId13">
+            <w:hyperlink r:id="rId12">
               <w:r>
                 <w:rPr>
                   <w:color w:val="1155cc"/>
@@ -3082,10 +3383,10 @@
       </w:r>
     </w:p>
     <w:sectPr>
-      <w:headerReference r:id="rId14" w:type="default"/>
-      <w:headerReference r:id="rId15" w:type="first"/>
-      <w:footerReference r:id="rId16" w:type="default"/>
-      <w:footerReference r:id="rId17" w:type="first"/>
+      <w:headerReference r:id="rId13" w:type="default"/>
+      <w:headerReference r:id="rId14" w:type="first"/>
+      <w:footerReference r:id="rId15" w:type="default"/>
+      <w:footerReference r:id="rId16" w:type="first"/>
       <w:pgSz w:h="15840" w:w="12240" w:orient="portrait"/>
       <w:pgMar w:bottom="1440" w:top="1440" w:left="1440" w:right="1440" w:header="720" w:footer="720"/>
       <w:pgNumType w:start="0"/>
@@ -3185,12 +3486,12 @@
           <wp:extent cx="5943600" cy="7442200"/>
           <wp:effectExtent b="0" l="0" r="0" t="0"/>
           <wp:wrapNone/>
-          <wp:docPr id="5" name="image4.png"/>
+          <wp:docPr id="5" name="image1.png"/>
           <a:graphic>
             <a:graphicData uri="http://schemas.openxmlformats.org/drawingml/2006/picture">
               <pic:pic>
                 <pic:nvPicPr>
-                  <pic:cNvPr id="0" name="image4.png"/>
+                  <pic:cNvPr id="0" name="image1.png"/>
                   <pic:cNvPicPr preferRelativeResize="0"/>
                 </pic:nvPicPr>
                 <pic:blipFill>
@@ -3248,12 +3549,12 @@
         <wp:inline distB="114300" distT="114300" distL="114300" distR="114300">
           <wp:extent cx="523875" cy="457200"/>
           <wp:effectExtent b="0" l="0" r="0" t="0"/>
-          <wp:docPr id="1" name="image5.png"/>
+          <wp:docPr id="1" name="image4.png"/>
           <a:graphic>
             <a:graphicData uri="http://schemas.openxmlformats.org/drawingml/2006/picture">
               <pic:pic>
                 <pic:nvPicPr>
-                  <pic:cNvPr id="0" name="image5.png"/>
+                  <pic:cNvPr id="0" name="image4.png"/>
                   <pic:cNvPicPr preferRelativeResize="0"/>
                 </pic:nvPicPr>
                 <pic:blipFill>
@@ -3286,12 +3587,12 @@
         <wp:inline distB="114300" distT="114300" distL="114300" distR="114300">
           <wp:extent cx="1314450" cy="466725"/>
           <wp:effectExtent b="0" l="0" r="0" t="0"/>
-          <wp:docPr id="3" name="image1.png"/>
+          <wp:docPr id="3" name="image5.png"/>
           <a:graphic>
             <a:graphicData uri="http://schemas.openxmlformats.org/drawingml/2006/picture">
               <pic:pic>
                 <pic:nvPicPr>
-                  <pic:cNvPr id="0" name="image1.png"/>
+                  <pic:cNvPr id="0" name="image5.png"/>
                   <pic:cNvPicPr preferRelativeResize="0"/>
                 </pic:nvPicPr>
                 <pic:blipFill>
@@ -3521,6 +3822,19 @@
     </w:tblPr>
   </w:style>
   <w:style w:type="table" w:styleId="Table4">
+    <w:basedOn w:val="TableNormal"/>
+    <w:tblPr>
+      <w:tblStyleRowBandSize w:val="1"/>
+      <w:tblStyleColBandSize w:val="1"/>
+      <w:tblCellMar>
+        <w:top w:w="100.0" w:type="dxa"/>
+        <w:left w:w="100.0" w:type="dxa"/>
+        <w:bottom w:w="100.0" w:type="dxa"/>
+        <w:right w:w="100.0" w:type="dxa"/>
+      </w:tblCellMar>
+    </w:tblPr>
+  </w:style>
+  <w:style w:type="table" w:styleId="Table5">
     <w:basedOn w:val="TableNormal"/>
     <w:tblPr>
       <w:tblStyleRowBandSize w:val="1"/>

</xml_diff>